<commit_message>
URIS Concesionario y pedido
</commit_message>
<xml_diff>
--- a/Quiroga_Rivera_Rodriguez_Rosero_URI.docx
+++ b/Quiroga_Rivera_Rodriguez_Rosero_URI.docx
@@ -1,6 +1,6 @@
 
 <file path=word/document.xml><?xml version="1.0" encoding="utf-8"?>
-<w:document xmlns:wpc="http://schemas.microsoft.com/office/word/2010/wordprocessingCanvas" xmlns:mc="http://schemas.openxmlformats.org/markup-compatibility/2006" xmlns:o="urn:schemas-microsoft-com:office:office" xmlns:r="http://schemas.openxmlformats.org/officeDocument/2006/relationships" xmlns:m="http://schemas.openxmlformats.org/officeDocument/2006/math" xmlns:v="urn:schemas-microsoft-com:vml" xmlns:wp14="http://schemas.microsoft.com/office/word/2010/wordprocessingDrawing" xmlns:wp="http://schemas.openxmlformats.org/drawingml/2006/wordprocessingDrawing" xmlns:w10="urn:schemas-microsoft-com:office:word" xmlns:w="http://schemas.openxmlformats.org/wordprocessingml/2006/main" xmlns:w14="http://schemas.microsoft.com/office/word/2010/wordml" xmlns:w15="http://schemas.microsoft.com/office/word/2012/wordml" xmlns:wpg="http://schemas.microsoft.com/office/word/2010/wordprocessingGroup" xmlns:wpi="http://schemas.microsoft.com/office/word/2010/wordprocessingInk" xmlns:wne="http://schemas.microsoft.com/office/word/2006/wordml" xmlns:wps="http://schemas.microsoft.com/office/word/2010/wordprocessingShape" mc:Ignorable="w14 w15 wp14">
+<w:document xmlns:wpc="http://schemas.microsoft.com/office/word/2010/wordprocessingCanvas" xmlns:cx="http://schemas.microsoft.com/office/drawing/2014/chartex" xmlns:cx1="http://schemas.microsoft.com/office/drawing/2015/9/8/chartex" xmlns:cx2="http://schemas.microsoft.com/office/drawing/2015/10/21/chartex" xmlns:cx3="http://schemas.microsoft.com/office/drawing/2016/5/9/chartex" xmlns:cx4="http://schemas.microsoft.com/office/drawing/2016/5/10/chartex" xmlns:cx5="http://schemas.microsoft.com/office/drawing/2016/5/11/chartex" xmlns:cx6="http://schemas.microsoft.com/office/drawing/2016/5/12/chartex" xmlns:cx7="http://schemas.microsoft.com/office/drawing/2016/5/13/chartex" xmlns:cx8="http://schemas.microsoft.com/office/drawing/2016/5/14/chartex" xmlns:mc="http://schemas.openxmlformats.org/markup-compatibility/2006" xmlns:aink="http://schemas.microsoft.com/office/drawing/2016/ink" xmlns:am3d="http://schemas.microsoft.com/office/drawing/2017/model3d" xmlns:o="urn:schemas-microsoft-com:office:office" xmlns:r="http://schemas.openxmlformats.org/officeDocument/2006/relationships" xmlns:m="http://schemas.openxmlformats.org/officeDocument/2006/math" xmlns:v="urn:schemas-microsoft-com:vml" xmlns:wp14="http://schemas.microsoft.com/office/word/2010/wordprocessingDrawing" xmlns:wp="http://schemas.openxmlformats.org/drawingml/2006/wordprocessingDrawing" xmlns:w10="urn:schemas-microsoft-com:office:word" xmlns:w="http://schemas.openxmlformats.org/wordprocessingml/2006/main" xmlns:w14="http://schemas.microsoft.com/office/word/2010/wordml" xmlns:w15="http://schemas.microsoft.com/office/word/2012/wordml" xmlns:w16cid="http://schemas.microsoft.com/office/word/2016/wordml/cid" xmlns:w16se="http://schemas.microsoft.com/office/word/2015/wordml/symex" xmlns:wpg="http://schemas.microsoft.com/office/word/2010/wordprocessingGroup" xmlns:wpi="http://schemas.microsoft.com/office/word/2010/wordprocessingInk" xmlns:wne="http://schemas.microsoft.com/office/word/2006/wordml" xmlns:wps="http://schemas.microsoft.com/office/word/2010/wordprocessingShape" mc:Ignorable="w14 w15 w16se w16cid wp14">
   <w:body>
     <w:p>
       <w:r>
@@ -204,8 +204,6 @@
         </w:rPr>
         <w:t>PED0001</w:t>
       </w:r>
-      <w:bookmarkStart w:id="0" w:name="_GoBack"/>
-      <w:bookmarkEnd w:id="0"/>
     </w:p>
     <w:p>
       <w:pPr>
@@ -233,21 +231,7 @@
         <w:rPr>
           <w:color w:val="000000"/>
         </w:rPr>
-        <w:t>{"codPedido":"PED0001","estado":"Por entregar","fechaRecepcion":"2019-03-</w:t>
-      </w:r>
-      <w:proofErr w:type="gramStart"/>
-      <w:r>
-        <w:rPr>
-          <w:color w:val="000000"/>
-        </w:rPr>
-        <w:t>06T05:00:00Z[</w:t>
-      </w:r>
-      <w:proofErr w:type="gramEnd"/>
-      <w:r>
-        <w:rPr>
-          <w:color w:val="000000"/>
-        </w:rPr>
-        <w:t>UTC]","idConcesionario":"CON78"}</w:t>
+        <w:t>{"codPedido":"PED0001","estado":"Por entregar","fechaRecepcion":"2019-03-06T05:00:00Z[UTC]","idConcesionario":"CON78"}</w:t>
       </w:r>
     </w:p>
     <w:p>
@@ -328,16 +312,7 @@
           <w:sz w:val="17"/>
           <w:szCs w:val="17"/>
         </w:rPr>
-        <w:t>Descripción:</w:t>
-      </w:r>
-      <w:r>
-        <w:rPr>
-          <w:rFonts w:ascii="Arial" w:hAnsi="Arial" w:cs="Arial"/>
-          <w:color w:val="000000"/>
-          <w:sz w:val="17"/>
-          <w:szCs w:val="17"/>
-        </w:rPr>
-        <w:t xml:space="preserve"> Devuelve el número total de ventas</w:t>
+        <w:t>Descripción: Devuelve el número total de ventas</w:t>
       </w:r>
     </w:p>
     <w:p>
@@ -425,16 +400,7 @@
           <w:sz w:val="17"/>
           <w:szCs w:val="17"/>
         </w:rPr>
-        <w:t>:</w:t>
-      </w:r>
-      <w:r>
-        <w:rPr>
-          <w:rFonts w:ascii="Arial" w:hAnsi="Arial" w:cs="Arial"/>
-          <w:color w:val="000000"/>
-          <w:sz w:val="17"/>
-          <w:szCs w:val="17"/>
-        </w:rPr>
-        <w:t xml:space="preserve"> 3</w:t>
+        <w:t>: 3</w:t>
       </w:r>
     </w:p>
     <w:p>
@@ -505,16 +471,7 @@
           <w:sz w:val="17"/>
           <w:szCs w:val="17"/>
         </w:rPr>
-        <w:t>Descripción:</w:t>
-      </w:r>
-      <w:r>
-        <w:rPr>
-          <w:rFonts w:ascii="Arial" w:hAnsi="Arial" w:cs="Arial"/>
-          <w:color w:val="000000"/>
-          <w:sz w:val="17"/>
-          <w:szCs w:val="17"/>
-        </w:rPr>
-        <w:t xml:space="preserve"> Devuelve las ventas con estado “ACTIVO” o “Anulada”.</w:t>
+        <w:t>Descripción: Devuelve las ventas con estado “ACTIVO” o “Anulada”.</w:t>
       </w:r>
     </w:p>
     <w:p>
@@ -596,36 +553,13 @@
           <w:sz w:val="17"/>
           <w:szCs w:val="17"/>
         </w:rPr>
-        <w:t>:</w:t>
-      </w:r>
-      <w:r>
-        <w:rPr>
-          <w:rFonts w:ascii="Arial" w:hAnsi="Arial" w:cs="Arial"/>
-          <w:color w:val="000000"/>
-          <w:sz w:val="17"/>
-          <w:szCs w:val="17"/>
-        </w:rPr>
-        <w:t xml:space="preserve"> </w:t>
-      </w:r>
-      <w:r>
-        <w:rPr>
-          <w:color w:val="000000"/>
-        </w:rPr>
-        <w:t>{"codFactura":"F0001","codPedido":"PED7852","estado":"Anulada","fecha":"2019-09-</w:t>
-      </w:r>
-      <w:proofErr w:type="gramStart"/>
-      <w:r>
-        <w:rPr>
-          <w:color w:val="000000"/>
-        </w:rPr>
-        <w:t>13T05:00:00Z[</w:t>
-      </w:r>
-      <w:proofErr w:type="gramEnd"/>
-      <w:r>
-        <w:rPr>
-          <w:color w:val="000000"/>
-        </w:rPr>
-        <w:t>UTC]","idUsuario":"USU1725","idVenta":"VEN0001"}</w:t>
+        <w:t xml:space="preserve">: </w:t>
+      </w:r>
+      <w:r>
+        <w:rPr>
+          <w:color w:val="000000"/>
+        </w:rPr>
+        <w:t>{"codFactura":"F0001","codPedido":"PED7852","estado":"Anulada","fecha":"2019-09-13T05:00:00Z[UTC]","idUsuario":"USU1725","idVenta":"VEN0001"}</w:t>
       </w:r>
     </w:p>
     <w:p>
@@ -711,16 +645,7 @@
           <w:sz w:val="17"/>
           <w:szCs w:val="17"/>
         </w:rPr>
-        <w:t>Descripción:</w:t>
-      </w:r>
-      <w:r>
-        <w:rPr>
-          <w:rFonts w:ascii="Arial" w:hAnsi="Arial" w:cs="Arial"/>
-          <w:color w:val="000000"/>
-          <w:sz w:val="17"/>
-          <w:szCs w:val="17"/>
-        </w:rPr>
-        <w:t xml:space="preserve"> Lista todas las ventas.</w:t>
+        <w:t>Descripción: Lista todas las ventas.</w:t>
       </w:r>
     </w:p>
     <w:p>
@@ -768,16 +693,7 @@
           <w:sz w:val="17"/>
           <w:szCs w:val="17"/>
         </w:rPr>
-        <w:t xml:space="preserve"> </w:t>
-      </w:r>
-      <w:r>
-        <w:rPr>
-          <w:rFonts w:ascii="Arial" w:hAnsi="Arial" w:cs="Arial"/>
-          <w:color w:val="2F5496" w:themeColor="accent5" w:themeShade="BF"/>
-          <w:sz w:val="17"/>
-          <w:szCs w:val="17"/>
-        </w:rPr>
-        <w:t>http://localhost:8080/Dealer/webresources/sale</w:t>
+        <w:t xml:space="preserve"> http://localhost:8080/Dealer/webresources/sale</w:t>
       </w:r>
       <w:r>
         <w:rPr>
@@ -908,72 +824,45 @@
           <w:sz w:val="17"/>
           <w:szCs w:val="17"/>
         </w:rPr>
-        <w:t>Descripción:</w:t>
-      </w:r>
-      <w:r>
-        <w:rPr>
-          <w:rFonts w:ascii="Arial" w:hAnsi="Arial" w:cs="Arial"/>
-          <w:color w:val="000000"/>
-          <w:sz w:val="17"/>
-          <w:szCs w:val="17"/>
-        </w:rPr>
-        <w:t xml:space="preserve"> Devuelve el número total de pedidos.</w:t>
-      </w:r>
-    </w:p>
-    <w:p>
-      <w:pPr>
-        <w:rPr>
-          <w:rFonts w:ascii="Arial" w:hAnsi="Arial" w:cs="Arial"/>
-          <w:color w:val="000000"/>
-          <w:sz w:val="17"/>
-          <w:szCs w:val="17"/>
-        </w:rPr>
-      </w:pPr>
-      <w:r>
-        <w:rPr>
-          <w:rFonts w:ascii="Arial" w:hAnsi="Arial" w:cs="Arial"/>
-          <w:color w:val="000000"/>
-          <w:sz w:val="17"/>
-          <w:szCs w:val="17"/>
-        </w:rPr>
-        <w:t xml:space="preserve">Formato de salida: </w:t>
-      </w:r>
-      <w:r>
-        <w:rPr>
-          <w:rFonts w:ascii="Arial" w:hAnsi="Arial" w:cs="Arial"/>
-          <w:color w:val="000000"/>
-          <w:sz w:val="17"/>
-          <w:szCs w:val="17"/>
-        </w:rPr>
-        <w:t>Texto plano</w:t>
-      </w:r>
-    </w:p>
-    <w:p>
-      <w:pPr>
-        <w:rPr>
-          <w:rFonts w:ascii="Arial" w:hAnsi="Arial" w:cs="Arial"/>
-          <w:color w:val="000000"/>
-          <w:sz w:val="17"/>
-          <w:szCs w:val="17"/>
-        </w:rPr>
-      </w:pPr>
-      <w:r>
-        <w:rPr>
-          <w:rFonts w:ascii="Arial" w:hAnsi="Arial" w:cs="Arial"/>
-          <w:color w:val="000000"/>
-          <w:sz w:val="17"/>
-          <w:szCs w:val="17"/>
-        </w:rPr>
-        <w:t>Ejemplo entrada:</w:t>
-      </w:r>
-      <w:r>
-        <w:rPr>
-          <w:rFonts w:ascii="Arial" w:hAnsi="Arial" w:cs="Arial"/>
-          <w:color w:val="000000"/>
-          <w:sz w:val="17"/>
-          <w:szCs w:val="17"/>
-        </w:rPr>
-        <w:t xml:space="preserve"> </w:t>
+        <w:t>Descripción: Devuelve el número total de pedidos.</w:t>
+      </w:r>
+    </w:p>
+    <w:p>
+      <w:pPr>
+        <w:rPr>
+          <w:rFonts w:ascii="Arial" w:hAnsi="Arial" w:cs="Arial"/>
+          <w:color w:val="000000"/>
+          <w:sz w:val="17"/>
+          <w:szCs w:val="17"/>
+        </w:rPr>
+      </w:pPr>
+      <w:r>
+        <w:rPr>
+          <w:rFonts w:ascii="Arial" w:hAnsi="Arial" w:cs="Arial"/>
+          <w:color w:val="000000"/>
+          <w:sz w:val="17"/>
+          <w:szCs w:val="17"/>
+        </w:rPr>
+        <w:t>Formato de salida: Texto plano</w:t>
+      </w:r>
+    </w:p>
+    <w:p>
+      <w:pPr>
+        <w:rPr>
+          <w:rFonts w:ascii="Arial" w:hAnsi="Arial" w:cs="Arial"/>
+          <w:color w:val="000000"/>
+          <w:sz w:val="17"/>
+          <w:szCs w:val="17"/>
+        </w:rPr>
+      </w:pPr>
+      <w:r>
+        <w:rPr>
+          <w:rFonts w:ascii="Arial" w:hAnsi="Arial" w:cs="Arial"/>
+          <w:color w:val="000000"/>
+          <w:sz w:val="17"/>
+          <w:szCs w:val="17"/>
+        </w:rPr>
+        <w:t xml:space="preserve">Ejemplo entrada: </w:t>
       </w:r>
       <w:hyperlink r:id="rId11" w:tgtFrame="_blank" w:history="1">
         <w:r>
@@ -1036,7 +925,974 @@
         </w:rPr>
       </w:pPr>
     </w:p>
-    <w:p/>
+    <w:p>
+      <w:pPr>
+        <w:rPr>
+          <w:rFonts w:ascii="Arial" w:hAnsi="Arial" w:cs="Arial"/>
+          <w:color w:val="000000"/>
+          <w:sz w:val="17"/>
+          <w:szCs w:val="17"/>
+        </w:rPr>
+      </w:pPr>
+      <w:hyperlink r:id="rId12" w:tgtFrame="_blank" w:history="1">
+        <w:r>
+          <w:rPr>
+            <w:rStyle w:val="Hipervnculo"/>
+            <w:rFonts w:ascii="Arial" w:hAnsi="Arial" w:cs="Arial"/>
+            <w:color w:val="003399"/>
+            <w:sz w:val="17"/>
+            <w:szCs w:val="17"/>
+            <w:shd w:val="clear" w:color="auto" w:fill="FFFFFF"/>
+          </w:rPr>
+          <w:t>http://localhost:8080/Dealer/webresources/Order/{con}/{state}</w:t>
+        </w:r>
+      </w:hyperlink>
+    </w:p>
+    <w:p>
+      <w:pPr>
+        <w:rPr>
+          <w:rFonts w:ascii="Arial" w:hAnsi="Arial" w:cs="Arial"/>
+          <w:color w:val="000000"/>
+          <w:sz w:val="17"/>
+          <w:szCs w:val="17"/>
+        </w:rPr>
+      </w:pPr>
+      <w:r>
+        <w:rPr>
+          <w:rFonts w:ascii="Arial" w:hAnsi="Arial" w:cs="Arial"/>
+          <w:color w:val="000000"/>
+          <w:sz w:val="17"/>
+          <w:szCs w:val="17"/>
+        </w:rPr>
+        <w:t>Tipo: GET</w:t>
+      </w:r>
+    </w:p>
+    <w:p>
+      <w:pPr>
+        <w:rPr>
+          <w:rFonts w:ascii="Arial" w:hAnsi="Arial" w:cs="Arial"/>
+          <w:color w:val="000000"/>
+          <w:sz w:val="17"/>
+          <w:szCs w:val="17"/>
+        </w:rPr>
+      </w:pPr>
+      <w:r>
+        <w:rPr>
+          <w:rFonts w:ascii="Arial" w:hAnsi="Arial" w:cs="Arial"/>
+          <w:color w:val="000000"/>
+          <w:sz w:val="17"/>
+          <w:szCs w:val="17"/>
+        </w:rPr>
+        <w:t>Descripción: Lista todos los pedidos de motos</w:t>
+      </w:r>
+      <w:r>
+        <w:rPr>
+          <w:rFonts w:ascii="Arial" w:hAnsi="Arial" w:cs="Arial"/>
+          <w:color w:val="000000"/>
+          <w:sz w:val="17"/>
+          <w:szCs w:val="17"/>
+        </w:rPr>
+        <w:t xml:space="preserve"> pertenecientes a un concesionario y con un estado especifico.</w:t>
+      </w:r>
+    </w:p>
+    <w:p>
+      <w:pPr>
+        <w:rPr>
+          <w:rFonts w:ascii="Arial" w:hAnsi="Arial" w:cs="Arial"/>
+          <w:color w:val="000000"/>
+          <w:sz w:val="17"/>
+          <w:szCs w:val="17"/>
+        </w:rPr>
+      </w:pPr>
+      <w:r>
+        <w:rPr>
+          <w:rFonts w:ascii="Arial" w:hAnsi="Arial" w:cs="Arial"/>
+          <w:color w:val="000000"/>
+          <w:sz w:val="17"/>
+          <w:szCs w:val="17"/>
+        </w:rPr>
+        <w:t>Formato de salida: JSON</w:t>
+      </w:r>
+    </w:p>
+    <w:p>
+      <w:pPr>
+        <w:rPr>
+          <w:rFonts w:ascii="Arial" w:hAnsi="Arial" w:cs="Arial"/>
+          <w:color w:val="000000"/>
+          <w:sz w:val="17"/>
+          <w:szCs w:val="17"/>
+        </w:rPr>
+      </w:pPr>
+      <w:r>
+        <w:rPr>
+          <w:rFonts w:ascii="Arial" w:hAnsi="Arial" w:cs="Arial"/>
+          <w:color w:val="000000"/>
+          <w:sz w:val="17"/>
+          <w:szCs w:val="17"/>
+        </w:rPr>
+        <w:t>Ejemplo entrada:</w:t>
+      </w:r>
+      <w:r>
+        <w:rPr>
+          <w:rFonts w:ascii="Arial" w:hAnsi="Arial" w:cs="Arial"/>
+          <w:color w:val="000000"/>
+          <w:sz w:val="17"/>
+          <w:szCs w:val="17"/>
+        </w:rPr>
+        <w:t xml:space="preserve"> </w:t>
+      </w:r>
+      <w:r>
+        <w:rPr>
+          <w:rFonts w:ascii="Arial" w:hAnsi="Arial" w:cs="Arial"/>
+          <w:color w:val="2F5496" w:themeColor="accent5" w:themeShade="BF"/>
+          <w:sz w:val="18"/>
+          <w:szCs w:val="18"/>
+          <w:shd w:val="clear" w:color="auto" w:fill="FFFFFF"/>
+        </w:rPr>
+        <w:t>http://localhost:8080/Dealer/webresources/Order/</w:t>
+      </w:r>
+      <w:r>
+        <w:rPr>
+          <w:rFonts w:ascii="Arial" w:hAnsi="Arial" w:cs="Arial"/>
+          <w:color w:val="2F5496" w:themeColor="accent5" w:themeShade="BF"/>
+          <w:sz w:val="18"/>
+          <w:szCs w:val="18"/>
+        </w:rPr>
+        <w:t>CON78/Activado</w:t>
+      </w:r>
+    </w:p>
+    <w:p>
+      <w:pPr>
+        <w:pStyle w:val="HTMLconformatoprevio"/>
+        <w:rPr>
+          <w:rFonts w:ascii="Arial" w:hAnsi="Arial" w:cs="Arial"/>
+          <w:color w:val="000000"/>
+          <w:shd w:val="clear" w:color="auto" w:fill="FFFFFF"/>
+        </w:rPr>
+      </w:pPr>
+      <w:r>
+        <w:rPr>
+          <w:rFonts w:ascii="Arial" w:hAnsi="Arial" w:cs="Arial"/>
+          <w:color w:val="000000"/>
+          <w:sz w:val="17"/>
+          <w:szCs w:val="17"/>
+        </w:rPr>
+        <w:t>Salida:</w:t>
+      </w:r>
+      <w:r>
+        <w:rPr>
+          <w:color w:val="000000"/>
+          <w:sz w:val="24"/>
+          <w:szCs w:val="24"/>
+        </w:rPr>
+        <w:t xml:space="preserve"> </w:t>
+      </w:r>
+      <w:r>
+        <w:rPr>
+          <w:rFonts w:ascii="Arial" w:hAnsi="Arial" w:cs="Arial"/>
+          <w:color w:val="000000"/>
+          <w:shd w:val="clear" w:color="auto" w:fill="FFFFFF"/>
+        </w:rPr>
+        <w:t>{"cod_pedido":"PED7852","estado":"Activado","fecha":"2019-07-11T19:00:00-05:00","idconcesionario":"CON78","lista_Motos":[]}</w:t>
+      </w:r>
+    </w:p>
+    <w:p>
+      <w:pPr>
+        <w:pStyle w:val="HTMLconformatoprevio"/>
+        <w:rPr>
+          <w:rFonts w:ascii="Arial" w:hAnsi="Arial" w:cs="Arial"/>
+          <w:color w:val="000000"/>
+          <w:shd w:val="clear" w:color="auto" w:fill="FFFFFF"/>
+        </w:rPr>
+      </w:pPr>
+    </w:p>
+    <w:p>
+      <w:pPr>
+        <w:pStyle w:val="HTMLconformatoprevio"/>
+        <w:rPr>
+          <w:rFonts w:ascii="Arial" w:hAnsi="Arial" w:cs="Arial"/>
+          <w:color w:val="000000"/>
+          <w:shd w:val="clear" w:color="auto" w:fill="FFFFFF"/>
+        </w:rPr>
+      </w:pPr>
+    </w:p>
+    <w:p>
+      <w:pPr>
+        <w:pStyle w:val="HTMLconformatoprevio"/>
+      </w:pPr>
+      <w:hyperlink r:id="rId13" w:tgtFrame="_blank" w:history="1">
+        <w:r>
+          <w:rPr>
+            <w:rStyle w:val="Hipervnculo"/>
+            <w:rFonts w:ascii="Arial" w:hAnsi="Arial" w:cs="Arial"/>
+            <w:color w:val="003399"/>
+            <w:sz w:val="17"/>
+            <w:szCs w:val="17"/>
+            <w:shd w:val="clear" w:color="auto" w:fill="FFFFFF"/>
+          </w:rPr>
+          <w:t>http://localhost:8080/Dealer/webresources/Order/{id}</w:t>
+        </w:r>
+      </w:hyperlink>
+    </w:p>
+    <w:p>
+      <w:pPr>
+        <w:pStyle w:val="HTMLconformatoprevio"/>
+        <w:rPr>
+          <w:color w:val="000000"/>
+        </w:rPr>
+      </w:pPr>
+    </w:p>
+    <w:p>
+      <w:pPr>
+        <w:rPr>
+          <w:rFonts w:ascii="Arial" w:hAnsi="Arial" w:cs="Arial"/>
+          <w:color w:val="000000"/>
+          <w:sz w:val="17"/>
+          <w:szCs w:val="17"/>
+        </w:rPr>
+      </w:pPr>
+      <w:r>
+        <w:rPr>
+          <w:rFonts w:ascii="Arial" w:hAnsi="Arial" w:cs="Arial"/>
+          <w:color w:val="000000"/>
+          <w:sz w:val="17"/>
+          <w:szCs w:val="17"/>
+        </w:rPr>
+        <w:t>Tipo: GET</w:t>
+      </w:r>
+    </w:p>
+    <w:p>
+      <w:pPr>
+        <w:rPr>
+          <w:rFonts w:ascii="Arial" w:hAnsi="Arial" w:cs="Arial"/>
+          <w:color w:val="000000"/>
+          <w:sz w:val="17"/>
+          <w:szCs w:val="17"/>
+        </w:rPr>
+      </w:pPr>
+      <w:r>
+        <w:rPr>
+          <w:rFonts w:ascii="Arial" w:hAnsi="Arial" w:cs="Arial"/>
+          <w:color w:val="000000"/>
+          <w:sz w:val="17"/>
+          <w:szCs w:val="17"/>
+        </w:rPr>
+        <w:t xml:space="preserve">Descripción: </w:t>
+      </w:r>
+      <w:r>
+        <w:rPr>
+          <w:rFonts w:ascii="Arial" w:hAnsi="Arial" w:cs="Arial"/>
+          <w:color w:val="000000"/>
+          <w:sz w:val="17"/>
+          <w:szCs w:val="17"/>
+        </w:rPr>
+        <w:t>Devuelve el pedido perteneciente a un id.</w:t>
+      </w:r>
+    </w:p>
+    <w:p>
+      <w:pPr>
+        <w:rPr>
+          <w:rFonts w:ascii="Arial" w:hAnsi="Arial" w:cs="Arial"/>
+          <w:color w:val="000000"/>
+          <w:sz w:val="17"/>
+          <w:szCs w:val="17"/>
+        </w:rPr>
+      </w:pPr>
+      <w:r>
+        <w:rPr>
+          <w:rFonts w:ascii="Arial" w:hAnsi="Arial" w:cs="Arial"/>
+          <w:color w:val="000000"/>
+          <w:sz w:val="17"/>
+          <w:szCs w:val="17"/>
+        </w:rPr>
+        <w:t>Formato de salida: JSON</w:t>
+      </w:r>
+    </w:p>
+    <w:p>
+      <w:pPr>
+        <w:rPr>
+          <w:rFonts w:ascii="Arial" w:hAnsi="Arial" w:cs="Arial"/>
+          <w:color w:val="000000"/>
+          <w:sz w:val="17"/>
+          <w:szCs w:val="17"/>
+        </w:rPr>
+      </w:pPr>
+      <w:r>
+        <w:rPr>
+          <w:rFonts w:ascii="Arial" w:hAnsi="Arial" w:cs="Arial"/>
+          <w:color w:val="000000"/>
+          <w:sz w:val="17"/>
+          <w:szCs w:val="17"/>
+        </w:rPr>
+        <w:t>Ejemplo entrada:</w:t>
+      </w:r>
+      <w:r>
+        <w:rPr>
+          <w:rFonts w:ascii="Arial" w:hAnsi="Arial" w:cs="Arial"/>
+          <w:color w:val="000000"/>
+          <w:sz w:val="17"/>
+          <w:szCs w:val="17"/>
+        </w:rPr>
+        <w:t xml:space="preserve"> </w:t>
+      </w:r>
+      <w:r>
+        <w:rPr>
+          <w:rFonts w:ascii="Arial" w:hAnsi="Arial" w:cs="Arial"/>
+          <w:color w:val="2F5496" w:themeColor="accent5" w:themeShade="BF"/>
+          <w:sz w:val="18"/>
+          <w:szCs w:val="18"/>
+          <w:shd w:val="clear" w:color="auto" w:fill="FFFFFF"/>
+        </w:rPr>
+        <w:t>http://localhost:8080/Dealer/webresources/Order/</w:t>
+      </w:r>
+      <w:r>
+        <w:rPr>
+          <w:rFonts w:ascii="Arial" w:hAnsi="Arial" w:cs="Arial"/>
+          <w:color w:val="2F5496" w:themeColor="accent5" w:themeShade="BF"/>
+          <w:sz w:val="18"/>
+          <w:szCs w:val="18"/>
+        </w:rPr>
+        <w:t>PED7852</w:t>
+      </w:r>
+    </w:p>
+    <w:p>
+      <w:pPr>
+        <w:pStyle w:val="HTMLconformatoprevio"/>
+        <w:rPr>
+          <w:rFonts w:ascii="Arial" w:hAnsi="Arial" w:cs="Arial"/>
+          <w:color w:val="000000"/>
+          <w:shd w:val="clear" w:color="auto" w:fill="FFFFFF"/>
+        </w:rPr>
+      </w:pPr>
+      <w:r>
+        <w:rPr>
+          <w:rFonts w:ascii="Arial" w:hAnsi="Arial" w:cs="Arial"/>
+          <w:color w:val="000000"/>
+          <w:sz w:val="17"/>
+          <w:szCs w:val="17"/>
+        </w:rPr>
+        <w:t>Salida:</w:t>
+      </w:r>
+      <w:r>
+        <w:rPr>
+          <w:color w:val="000000"/>
+          <w:sz w:val="24"/>
+          <w:szCs w:val="24"/>
+        </w:rPr>
+        <w:t xml:space="preserve"> </w:t>
+      </w:r>
+      <w:r>
+        <w:rPr>
+          <w:rFonts w:ascii="Arial" w:hAnsi="Arial" w:cs="Arial"/>
+          <w:color w:val="000000"/>
+          <w:shd w:val="clear" w:color="auto" w:fill="FFFFFF"/>
+        </w:rPr>
+        <w:t>{"cod_pedido":"PED7852","estado":"Activado","fecha":"2019-07-11T19:00:00-05:00","idconcesionario":"CON78","lista_Motos":[]}</w:t>
+      </w:r>
+    </w:p>
+    <w:p>
+      <w:pPr>
+        <w:pStyle w:val="HTMLconformatoprevio"/>
+        <w:rPr>
+          <w:rFonts w:ascii="Arial" w:hAnsi="Arial" w:cs="Arial"/>
+          <w:color w:val="000000"/>
+          <w:shd w:val="clear" w:color="auto" w:fill="FFFFFF"/>
+        </w:rPr>
+      </w:pPr>
+    </w:p>
+    <w:p>
+      <w:pPr>
+        <w:pStyle w:val="HTMLconformatoprevio"/>
+      </w:pPr>
+    </w:p>
+    <w:p>
+      <w:pPr>
+        <w:pStyle w:val="HTMLconformatoprevio"/>
+      </w:pPr>
+      <w:hyperlink r:id="rId14" w:history="1">
+        <w:r>
+          <w:rPr>
+            <w:rStyle w:val="Hipervnculo"/>
+            <w:rFonts w:ascii="Arial" w:hAnsi="Arial" w:cs="Arial"/>
+            <w:sz w:val="17"/>
+            <w:szCs w:val="17"/>
+            <w:shd w:val="clear" w:color="auto" w:fill="FFFFFF"/>
+          </w:rPr>
+          <w:t>http://localhost:8080/Dealer/webresources/Order</w:t>
+        </w:r>
+      </w:hyperlink>
+    </w:p>
+    <w:p>
+      <w:pPr>
+        <w:rPr>
+          <w:rFonts w:ascii="Arial" w:hAnsi="Arial" w:cs="Arial"/>
+          <w:color w:val="000000"/>
+          <w:sz w:val="17"/>
+          <w:szCs w:val="17"/>
+        </w:rPr>
+      </w:pPr>
+    </w:p>
+    <w:p>
+      <w:pPr>
+        <w:rPr>
+          <w:rFonts w:ascii="Arial" w:hAnsi="Arial" w:cs="Arial"/>
+          <w:color w:val="000000"/>
+          <w:sz w:val="17"/>
+          <w:szCs w:val="17"/>
+        </w:rPr>
+      </w:pPr>
+      <w:r>
+        <w:rPr>
+          <w:rFonts w:ascii="Arial" w:hAnsi="Arial" w:cs="Arial"/>
+          <w:color w:val="000000"/>
+          <w:sz w:val="17"/>
+          <w:szCs w:val="17"/>
+        </w:rPr>
+        <w:t>Tipo: GET</w:t>
+      </w:r>
+    </w:p>
+    <w:p>
+      <w:pPr>
+        <w:rPr>
+          <w:rFonts w:ascii="Arial" w:hAnsi="Arial" w:cs="Arial"/>
+          <w:color w:val="000000"/>
+          <w:sz w:val="17"/>
+          <w:szCs w:val="17"/>
+        </w:rPr>
+      </w:pPr>
+      <w:r>
+        <w:rPr>
+          <w:rFonts w:ascii="Arial" w:hAnsi="Arial" w:cs="Arial"/>
+          <w:color w:val="000000"/>
+          <w:sz w:val="17"/>
+          <w:szCs w:val="17"/>
+        </w:rPr>
+        <w:t xml:space="preserve">Descripción: </w:t>
+      </w:r>
+      <w:r>
+        <w:rPr>
+          <w:rFonts w:ascii="Arial" w:hAnsi="Arial" w:cs="Arial"/>
+          <w:color w:val="000000"/>
+          <w:sz w:val="17"/>
+          <w:szCs w:val="17"/>
+        </w:rPr>
+        <w:t>Devuelve todos los pedidos que se encuentran en la base de datos</w:t>
+      </w:r>
+    </w:p>
+    <w:p>
+      <w:pPr>
+        <w:rPr>
+          <w:rFonts w:ascii="Arial" w:hAnsi="Arial" w:cs="Arial"/>
+          <w:color w:val="000000"/>
+          <w:sz w:val="17"/>
+          <w:szCs w:val="17"/>
+        </w:rPr>
+      </w:pPr>
+      <w:r>
+        <w:rPr>
+          <w:rFonts w:ascii="Arial" w:hAnsi="Arial" w:cs="Arial"/>
+          <w:color w:val="000000"/>
+          <w:sz w:val="17"/>
+          <w:szCs w:val="17"/>
+        </w:rPr>
+        <w:t>Formato de salida: JSON</w:t>
+      </w:r>
+    </w:p>
+    <w:p>
+      <w:pPr>
+        <w:rPr>
+          <w:rFonts w:ascii="Arial" w:hAnsi="Arial" w:cs="Arial"/>
+          <w:color w:val="000000"/>
+          <w:sz w:val="17"/>
+          <w:szCs w:val="17"/>
+        </w:rPr>
+      </w:pPr>
+      <w:r>
+        <w:rPr>
+          <w:rFonts w:ascii="Arial" w:hAnsi="Arial" w:cs="Arial"/>
+          <w:color w:val="000000"/>
+          <w:sz w:val="17"/>
+          <w:szCs w:val="17"/>
+        </w:rPr>
+        <w:t>Ejemplo entrada:</w:t>
+      </w:r>
+      <w:r>
+        <w:rPr>
+          <w:rFonts w:ascii="Arial" w:hAnsi="Arial" w:cs="Arial"/>
+          <w:color w:val="000000"/>
+          <w:sz w:val="17"/>
+          <w:szCs w:val="17"/>
+        </w:rPr>
+        <w:t xml:space="preserve"> </w:t>
+      </w:r>
+      <w:r>
+        <w:rPr>
+          <w:rFonts w:ascii="Arial" w:hAnsi="Arial" w:cs="Arial"/>
+          <w:color w:val="2F5496" w:themeColor="accent5" w:themeShade="BF"/>
+          <w:sz w:val="18"/>
+          <w:szCs w:val="18"/>
+          <w:shd w:val="clear" w:color="auto" w:fill="FFFFFF"/>
+        </w:rPr>
+        <w:t>http://localhost:8080/Dealer/webresources/Order</w:t>
+      </w:r>
+    </w:p>
+    <w:p>
+      <w:pPr>
+        <w:pStyle w:val="HTMLconformatoprevio"/>
+        <w:rPr>
+          <w:rFonts w:ascii="Arial" w:hAnsi="Arial" w:cs="Arial"/>
+          <w:color w:val="000000"/>
+          <w:shd w:val="clear" w:color="auto" w:fill="FFFFFF"/>
+        </w:rPr>
+      </w:pPr>
+      <w:r>
+        <w:rPr>
+          <w:rFonts w:ascii="Arial" w:hAnsi="Arial" w:cs="Arial"/>
+          <w:color w:val="000000"/>
+          <w:sz w:val="17"/>
+          <w:szCs w:val="17"/>
+        </w:rPr>
+        <w:t>Salida:</w:t>
+      </w:r>
+      <w:r>
+        <w:rPr>
+          <w:color w:val="000000"/>
+          <w:sz w:val="24"/>
+          <w:szCs w:val="24"/>
+        </w:rPr>
+        <w:t xml:space="preserve"> </w:t>
+      </w:r>
+      <w:r>
+        <w:rPr>
+          <w:rFonts w:ascii="Arial" w:hAnsi="Arial" w:cs="Arial"/>
+          <w:color w:val="000000"/>
+          <w:shd w:val="clear" w:color="auto" w:fill="FFFFFF"/>
+        </w:rPr>
+        <w:t>{"cod_pedido":"PED7852","estado":"Activado","fecha":"2019-07-11T19:00:00-05:00","idconcesionario":"CON78","lista_Motos":[]}</w:t>
+      </w:r>
+    </w:p>
+    <w:p>
+      <w:pPr>
+        <w:pStyle w:val="HTMLconformatoprevio"/>
+        <w:rPr>
+          <w:rFonts w:ascii="Arial" w:hAnsi="Arial" w:cs="Arial"/>
+          <w:sz w:val="17"/>
+          <w:szCs w:val="17"/>
+          <w:shd w:val="clear" w:color="auto" w:fill="FFFFFF"/>
+        </w:rPr>
+      </w:pPr>
+      <w:hyperlink r:id="rId15" w:history="1">
+        <w:r>
+          <w:rPr>
+            <w:rStyle w:val="Hipervnculo"/>
+            <w:rFonts w:ascii="Arial" w:hAnsi="Arial" w:cs="Arial"/>
+            <w:sz w:val="17"/>
+            <w:szCs w:val="17"/>
+            <w:shd w:val="clear" w:color="auto" w:fill="FFFFFF"/>
+          </w:rPr>
+          <w:t>http://localhost:8080/Dealer/webresources/Concessioner</w:t>
+        </w:r>
+      </w:hyperlink>
+    </w:p>
+    <w:p>
+      <w:pPr>
+        <w:pStyle w:val="HTMLconformatoprevio"/>
+        <w:rPr>
+          <w:rFonts w:ascii="Arial" w:hAnsi="Arial" w:cs="Arial"/>
+          <w:sz w:val="17"/>
+          <w:szCs w:val="17"/>
+          <w:shd w:val="clear" w:color="auto" w:fill="FFFFFF"/>
+        </w:rPr>
+      </w:pPr>
+    </w:p>
+    <w:p>
+      <w:pPr>
+        <w:rPr>
+          <w:rFonts w:ascii="Arial" w:hAnsi="Arial" w:cs="Arial"/>
+          <w:color w:val="000000"/>
+          <w:sz w:val="17"/>
+          <w:szCs w:val="17"/>
+        </w:rPr>
+      </w:pPr>
+      <w:r>
+        <w:rPr>
+          <w:rFonts w:ascii="Arial" w:hAnsi="Arial" w:cs="Arial"/>
+          <w:color w:val="000000"/>
+          <w:sz w:val="17"/>
+          <w:szCs w:val="17"/>
+        </w:rPr>
+        <w:t>Tipo: GET</w:t>
+      </w:r>
+    </w:p>
+    <w:p>
+      <w:pPr>
+        <w:rPr>
+          <w:rFonts w:ascii="Arial" w:hAnsi="Arial" w:cs="Arial"/>
+          <w:color w:val="000000"/>
+          <w:sz w:val="17"/>
+          <w:szCs w:val="17"/>
+        </w:rPr>
+      </w:pPr>
+      <w:r>
+        <w:rPr>
+          <w:rFonts w:ascii="Arial" w:hAnsi="Arial" w:cs="Arial"/>
+          <w:color w:val="000000"/>
+          <w:sz w:val="17"/>
+          <w:szCs w:val="17"/>
+        </w:rPr>
+        <w:t xml:space="preserve">Descripción: Devuelve todos los </w:t>
+      </w:r>
+      <w:r>
+        <w:rPr>
+          <w:rFonts w:ascii="Arial" w:hAnsi="Arial" w:cs="Arial"/>
+          <w:color w:val="000000"/>
+          <w:sz w:val="17"/>
+          <w:szCs w:val="17"/>
+        </w:rPr>
+        <w:t>concesionarios</w:t>
+      </w:r>
+      <w:r>
+        <w:rPr>
+          <w:rFonts w:ascii="Arial" w:hAnsi="Arial" w:cs="Arial"/>
+          <w:color w:val="000000"/>
+          <w:sz w:val="17"/>
+          <w:szCs w:val="17"/>
+        </w:rPr>
+        <w:t xml:space="preserve"> que se encuentran en la base de datos</w:t>
+      </w:r>
+    </w:p>
+    <w:p>
+      <w:pPr>
+        <w:rPr>
+          <w:rFonts w:ascii="Arial" w:hAnsi="Arial" w:cs="Arial"/>
+          <w:color w:val="000000"/>
+          <w:sz w:val="17"/>
+          <w:szCs w:val="17"/>
+        </w:rPr>
+      </w:pPr>
+      <w:r>
+        <w:rPr>
+          <w:rFonts w:ascii="Arial" w:hAnsi="Arial" w:cs="Arial"/>
+          <w:color w:val="000000"/>
+          <w:sz w:val="17"/>
+          <w:szCs w:val="17"/>
+        </w:rPr>
+        <w:t>Formato de salida: JSON</w:t>
+      </w:r>
+    </w:p>
+    <w:p>
+      <w:pPr>
+        <w:rPr>
+          <w:rFonts w:ascii="Arial" w:hAnsi="Arial" w:cs="Arial"/>
+          <w:color w:val="000000"/>
+          <w:sz w:val="17"/>
+          <w:szCs w:val="17"/>
+        </w:rPr>
+      </w:pPr>
+      <w:r>
+        <w:rPr>
+          <w:rFonts w:ascii="Arial" w:hAnsi="Arial" w:cs="Arial"/>
+          <w:color w:val="000000"/>
+          <w:sz w:val="17"/>
+          <w:szCs w:val="17"/>
+        </w:rPr>
+        <w:t>Ejemplo entrada:</w:t>
+      </w:r>
+      <w:r>
+        <w:rPr>
+          <w:rFonts w:ascii="Arial" w:hAnsi="Arial" w:cs="Arial"/>
+          <w:color w:val="000000"/>
+          <w:sz w:val="17"/>
+          <w:szCs w:val="17"/>
+        </w:rPr>
+        <w:t xml:space="preserve"> </w:t>
+      </w:r>
+      <w:r>
+        <w:rPr>
+          <w:rFonts w:ascii="Arial" w:hAnsi="Arial" w:cs="Arial"/>
+          <w:color w:val="2F5496" w:themeColor="accent5" w:themeShade="BF"/>
+          <w:sz w:val="18"/>
+          <w:szCs w:val="18"/>
+          <w:shd w:val="clear" w:color="auto" w:fill="FFFFFF"/>
+        </w:rPr>
+        <w:t>http://localhost:8080/Dealer/webresources/</w:t>
+      </w:r>
+      <w:r>
+        <w:rPr>
+          <w:rFonts w:ascii="Arial" w:hAnsi="Arial" w:cs="Arial"/>
+          <w:color w:val="2F5496" w:themeColor="accent5" w:themeShade="BF"/>
+          <w:sz w:val="18"/>
+          <w:szCs w:val="18"/>
+          <w:shd w:val="clear" w:color="auto" w:fill="FFFFFF"/>
+        </w:rPr>
+        <w:t>Concessioner</w:t>
+      </w:r>
+    </w:p>
+    <w:p>
+      <w:pPr>
+        <w:pStyle w:val="HTMLconformatoprevio"/>
+        <w:rPr>
+          <w:rFonts w:ascii="Arial" w:hAnsi="Arial" w:cs="Arial"/>
+          <w:sz w:val="17"/>
+          <w:szCs w:val="17"/>
+          <w:shd w:val="clear" w:color="auto" w:fill="FFFFFF"/>
+        </w:rPr>
+      </w:pPr>
+      <w:r>
+        <w:rPr>
+          <w:rFonts w:ascii="Arial" w:hAnsi="Arial" w:cs="Arial"/>
+          <w:color w:val="000000"/>
+          <w:sz w:val="17"/>
+          <w:szCs w:val="17"/>
+        </w:rPr>
+        <w:t>Salida:</w:t>
+      </w:r>
+      <w:r>
+        <w:rPr>
+          <w:color w:val="000000"/>
+          <w:sz w:val="24"/>
+          <w:szCs w:val="24"/>
+        </w:rPr>
+        <w:t xml:space="preserve"> </w:t>
+      </w:r>
+      <w:r>
+        <w:rPr>
+          <w:rFonts w:ascii="Arial" w:hAnsi="Arial" w:cs="Arial"/>
+          <w:color w:val="000000"/>
+          <w:shd w:val="clear" w:color="auto" w:fill="FFFFFF"/>
+        </w:rPr>
+        <w:t>[{"direcciont":"Quito","idConcesionario":"CON78","name":"Toyota","telefono":"2546611"},{"direcciont":"Quito","idConcesionario":"CON86","name":"Toyota","telefono":"2546611"}]</w:t>
+      </w:r>
+    </w:p>
+    <w:p>
+      <w:pPr>
+        <w:pStyle w:val="HTMLconformatoprevio"/>
+        <w:rPr>
+          <w:rFonts w:ascii="Arial" w:hAnsi="Arial" w:cs="Arial"/>
+          <w:sz w:val="17"/>
+          <w:szCs w:val="17"/>
+          <w:shd w:val="clear" w:color="auto" w:fill="FFFFFF"/>
+        </w:rPr>
+      </w:pPr>
+    </w:p>
+    <w:p>
+      <w:pPr>
+        <w:pStyle w:val="HTMLconformatoprevio"/>
+        <w:rPr>
+          <w:rFonts w:ascii="Arial" w:hAnsi="Arial" w:cs="Arial"/>
+          <w:sz w:val="17"/>
+          <w:szCs w:val="17"/>
+          <w:shd w:val="clear" w:color="auto" w:fill="FFFFFF"/>
+        </w:rPr>
+      </w:pPr>
+    </w:p>
+    <w:p>
+      <w:pPr>
+        <w:pStyle w:val="HTMLconformatoprevio"/>
+        <w:rPr>
+          <w:rFonts w:ascii="Arial" w:hAnsi="Arial" w:cs="Arial"/>
+          <w:color w:val="000000"/>
+          <w:shd w:val="clear" w:color="auto" w:fill="FFFFFF"/>
+        </w:rPr>
+      </w:pPr>
+      <w:hyperlink r:id="rId16" w:tgtFrame="_blank" w:history="1">
+        <w:r>
+          <w:rPr>
+            <w:rStyle w:val="Hipervnculo"/>
+            <w:rFonts w:ascii="Arial" w:hAnsi="Arial" w:cs="Arial"/>
+            <w:color w:val="003399"/>
+            <w:sz w:val="17"/>
+            <w:szCs w:val="17"/>
+            <w:shd w:val="clear" w:color="auto" w:fill="FFFFFF"/>
+          </w:rPr>
+          <w:t>http://localhost:8080/Dealer/webresources/Concessioner/{id}</w:t>
+        </w:r>
+      </w:hyperlink>
+      <w:r>
+        <w:rPr>
+          <w:rFonts w:ascii="Arial" w:hAnsi="Arial" w:cs="Arial"/>
+          <w:color w:val="000000"/>
+          <w:sz w:val="17"/>
+          <w:szCs w:val="17"/>
+          <w:shd w:val="clear" w:color="auto" w:fill="FFFFFF"/>
+        </w:rPr>
+        <w:t>)</w:t>
+      </w:r>
+    </w:p>
+    <w:p>
+      <w:pPr>
+        <w:pStyle w:val="HTMLconformatoprevio"/>
+        <w:rPr>
+          <w:rFonts w:ascii="Arial" w:hAnsi="Arial" w:cs="Arial"/>
+          <w:color w:val="000000"/>
+          <w:shd w:val="clear" w:color="auto" w:fill="FFFFFF"/>
+        </w:rPr>
+      </w:pPr>
+    </w:p>
+    <w:p>
+      <w:pPr>
+        <w:rPr>
+          <w:rFonts w:ascii="Arial" w:hAnsi="Arial" w:cs="Arial"/>
+          <w:color w:val="000000"/>
+          <w:sz w:val="17"/>
+          <w:szCs w:val="17"/>
+        </w:rPr>
+      </w:pPr>
+      <w:r>
+        <w:rPr>
+          <w:rFonts w:ascii="Arial" w:hAnsi="Arial" w:cs="Arial"/>
+          <w:color w:val="000000"/>
+          <w:sz w:val="17"/>
+          <w:szCs w:val="17"/>
+        </w:rPr>
+        <w:t>Tipo: GET</w:t>
+      </w:r>
+    </w:p>
+    <w:p>
+      <w:pPr>
+        <w:rPr>
+          <w:rFonts w:ascii="Arial" w:hAnsi="Arial" w:cs="Arial"/>
+          <w:color w:val="000000"/>
+          <w:sz w:val="17"/>
+          <w:szCs w:val="17"/>
+        </w:rPr>
+      </w:pPr>
+      <w:r>
+        <w:rPr>
+          <w:rFonts w:ascii="Arial" w:hAnsi="Arial" w:cs="Arial"/>
+          <w:color w:val="000000"/>
+          <w:sz w:val="17"/>
+          <w:szCs w:val="17"/>
+        </w:rPr>
+        <w:t xml:space="preserve">Descripción: Devuelve </w:t>
+      </w:r>
+      <w:r>
+        <w:rPr>
+          <w:rFonts w:ascii="Arial" w:hAnsi="Arial" w:cs="Arial"/>
+          <w:color w:val="000000"/>
+          <w:sz w:val="17"/>
+          <w:szCs w:val="17"/>
+        </w:rPr>
+        <w:t>los datos del concesionario perteneciente a un id.</w:t>
+      </w:r>
+    </w:p>
+    <w:p>
+      <w:pPr>
+        <w:rPr>
+          <w:rFonts w:ascii="Arial" w:hAnsi="Arial" w:cs="Arial"/>
+          <w:color w:val="000000"/>
+          <w:sz w:val="17"/>
+          <w:szCs w:val="17"/>
+        </w:rPr>
+      </w:pPr>
+      <w:r>
+        <w:rPr>
+          <w:rFonts w:ascii="Arial" w:hAnsi="Arial" w:cs="Arial"/>
+          <w:color w:val="000000"/>
+          <w:sz w:val="17"/>
+          <w:szCs w:val="17"/>
+        </w:rPr>
+        <w:t>Formato de salida: JSON</w:t>
+      </w:r>
+    </w:p>
+    <w:p>
+      <w:pPr>
+        <w:rPr>
+          <w:rFonts w:ascii="Arial" w:hAnsi="Arial" w:cs="Arial"/>
+          <w:color w:val="000000"/>
+          <w:sz w:val="17"/>
+          <w:szCs w:val="17"/>
+        </w:rPr>
+      </w:pPr>
+      <w:r>
+        <w:rPr>
+          <w:rFonts w:ascii="Arial" w:hAnsi="Arial" w:cs="Arial"/>
+          <w:color w:val="000000"/>
+          <w:sz w:val="17"/>
+          <w:szCs w:val="17"/>
+        </w:rPr>
+        <w:t>Ejemplo entrada:</w:t>
+      </w:r>
+      <w:r>
+        <w:rPr>
+          <w:rFonts w:ascii="Arial" w:hAnsi="Arial" w:cs="Arial"/>
+          <w:color w:val="000000"/>
+          <w:sz w:val="17"/>
+          <w:szCs w:val="17"/>
+        </w:rPr>
+        <w:t xml:space="preserve"> </w:t>
+      </w:r>
+      <w:r>
+        <w:rPr>
+          <w:rFonts w:ascii="Arial" w:hAnsi="Arial" w:cs="Arial"/>
+          <w:color w:val="2F5496" w:themeColor="accent5" w:themeShade="BF"/>
+          <w:sz w:val="18"/>
+          <w:szCs w:val="18"/>
+          <w:shd w:val="clear" w:color="auto" w:fill="FFFFFF"/>
+        </w:rPr>
+        <w:t>http://localhost:8080/Dealer/webresources/</w:t>
+      </w:r>
+      <w:r>
+        <w:rPr>
+          <w:rFonts w:ascii="Arial" w:hAnsi="Arial" w:cs="Arial"/>
+          <w:color w:val="2F5496" w:themeColor="accent5" w:themeShade="BF"/>
+          <w:sz w:val="18"/>
+          <w:szCs w:val="18"/>
+          <w:shd w:val="clear" w:color="auto" w:fill="FFFFFF"/>
+        </w:rPr>
+        <w:t>Concessioner</w:t>
+      </w:r>
+      <w:r>
+        <w:rPr>
+          <w:rFonts w:ascii="Arial" w:hAnsi="Arial" w:cs="Arial"/>
+          <w:color w:val="2F5496" w:themeColor="accent5" w:themeShade="BF"/>
+          <w:sz w:val="18"/>
+          <w:szCs w:val="18"/>
+          <w:shd w:val="clear" w:color="auto" w:fill="FFFFFF"/>
+        </w:rPr>
+        <w:t>/CON78</w:t>
+      </w:r>
+    </w:p>
+    <w:p>
+      <w:pPr>
+        <w:pStyle w:val="HTMLconformatoprevio"/>
+        <w:rPr>
+          <w:rFonts w:ascii="Arial" w:hAnsi="Arial" w:cs="Arial"/>
+          <w:sz w:val="17"/>
+          <w:szCs w:val="17"/>
+          <w:shd w:val="clear" w:color="auto" w:fill="FFFFFF"/>
+        </w:rPr>
+      </w:pPr>
+      <w:r>
+        <w:rPr>
+          <w:rFonts w:ascii="Arial" w:hAnsi="Arial" w:cs="Arial"/>
+          <w:color w:val="000000"/>
+          <w:sz w:val="17"/>
+          <w:szCs w:val="17"/>
+        </w:rPr>
+        <w:t>Salida:</w:t>
+      </w:r>
+      <w:r>
+        <w:rPr>
+          <w:color w:val="000000"/>
+          <w:sz w:val="24"/>
+          <w:szCs w:val="24"/>
+        </w:rPr>
+        <w:t xml:space="preserve"> </w:t>
+      </w:r>
+      <w:r>
+        <w:rPr>
+          <w:rFonts w:ascii="Arial" w:hAnsi="Arial" w:cs="Arial"/>
+          <w:color w:val="000000"/>
+          <w:shd w:val="clear" w:color="auto" w:fill="FFFFFF"/>
+        </w:rPr>
+        <w:t>[{"direcciont":"Quito","idConcesionario":"CON78","name":"Toyota","telefono":"2546611"}</w:t>
+      </w:r>
+    </w:p>
+    <w:p>
+      <w:bookmarkStart w:id="0" w:name="_GoBack"/>
+      <w:bookmarkEnd w:id="0"/>
+    </w:p>
     <w:sectPr>
       <w:pgSz w:w="11906" w:h="16838"/>
       <w:pgMar w:top="1417" w:right="1701" w:bottom="1417" w:left="1701" w:header="708" w:footer="708" w:gutter="0"/>
@@ -1048,7 +1904,7 @@
 </file>
 
 <file path=word/styles.xml><?xml version="1.0" encoding="utf-8"?>
-<w:styles xmlns:mc="http://schemas.openxmlformats.org/markup-compatibility/2006" xmlns:r="http://schemas.openxmlformats.org/officeDocument/2006/relationships" xmlns:w="http://schemas.openxmlformats.org/wordprocessingml/2006/main" xmlns:w14="http://schemas.microsoft.com/office/word/2010/wordml" xmlns:w15="http://schemas.microsoft.com/office/word/2012/wordml" mc:Ignorable="w14 w15">
+<w:styles xmlns:mc="http://schemas.openxmlformats.org/markup-compatibility/2006" xmlns:r="http://schemas.openxmlformats.org/officeDocument/2006/relationships" xmlns:w="http://schemas.openxmlformats.org/wordprocessingml/2006/main" xmlns:w14="http://schemas.microsoft.com/office/word/2010/wordml" xmlns:w15="http://schemas.microsoft.com/office/word/2012/wordml" xmlns:w16cid="http://schemas.microsoft.com/office/word/2016/wordml/cid" xmlns:w16se="http://schemas.microsoft.com/office/word/2015/wordml/symex" mc:Ignorable="w14 w15 w16se w16cid">
   <w:docDefaults>
     <w:rPrDefault>
       <w:rPr>
@@ -1064,7 +1920,7 @@
       </w:pPr>
     </w:pPrDefault>
   </w:docDefaults>
-  <w:latentStyles w:defLockedState="0" w:defUIPriority="99" w:defSemiHidden="0" w:defUnhideWhenUsed="0" w:defQFormat="0" w:count="371">
+  <w:latentStyles w:defLockedState="0" w:defUIPriority="99" w:defSemiHidden="0" w:defUnhideWhenUsed="0" w:defQFormat="0" w:count="377">
     <w:lsdException w:name="Normal" w:uiPriority="0" w:qFormat="1"/>
     <w:lsdException w:name="heading 1" w:uiPriority="9" w:qFormat="1"/>
     <w:lsdException w:name="heading 2" w:semiHidden="1" w:uiPriority="9" w:unhideWhenUsed="1" w:qFormat="1"/>
@@ -1212,11 +2068,8 @@
     <w:lsdException w:name="Table 3D effects 3" w:semiHidden="1" w:unhideWhenUsed="1"/>
     <w:lsdException w:name="Table Contemporary" w:semiHidden="1" w:unhideWhenUsed="1"/>
     <w:lsdException w:name="Table Elegant" w:semiHidden="1" w:unhideWhenUsed="1"/>
-    <w:lsdException w:name="Table Professional" w:semiHidden="1" w:unhideWhenUsed="1"/>
     <w:lsdException w:name="Table Subtle 1" w:semiHidden="1" w:unhideWhenUsed="1"/>
     <w:lsdException w:name="Table Subtle 2" w:semiHidden="1" w:unhideWhenUsed="1"/>
-    <w:lsdException w:name="Table Web 1" w:semiHidden="1" w:unhideWhenUsed="1"/>
-    <w:lsdException w:name="Table Web 2" w:semiHidden="1" w:unhideWhenUsed="1"/>
     <w:lsdException w:name="Table Web 3" w:semiHidden="1" w:unhideWhenUsed="1"/>
     <w:lsdException w:name="Balloon Text" w:semiHidden="1" w:unhideWhenUsed="1"/>
     <w:lsdException w:name="Table Grid" w:uiPriority="39"/>
@@ -1436,14 +2289,22 @@
     <w:lsdException w:name="List Table 5 Dark Accent 6" w:uiPriority="50"/>
     <w:lsdException w:name="List Table 6 Colorful Accent 6" w:uiPriority="51"/>
     <w:lsdException w:name="List Table 7 Colorful Accent 6" w:uiPriority="52"/>
+    <w:lsdException w:name="Mention" w:semiHidden="1" w:unhideWhenUsed="1"/>
+    <w:lsdException w:name="Smart Hyperlink" w:semiHidden="1" w:unhideWhenUsed="1"/>
+    <w:lsdException w:name="Hashtag" w:semiHidden="1" w:unhideWhenUsed="1"/>
+    <w:lsdException w:name="Unresolved Mention" w:semiHidden="1" w:unhideWhenUsed="1"/>
+    <w:lsdException w:name="Smart Link" w:semiHidden="1" w:unhideWhenUsed="1"/>
+    <w:lsdException w:name="Smart Link Error" w:semiHidden="1" w:unhideWhenUsed="1"/>
   </w:latentStyles>
   <w:style w:type="paragraph" w:default="1" w:styleId="Normal">
     <w:name w:val="Normal"/>
     <w:qFormat/>
+    <w:rsid w:val="00E6379E"/>
   </w:style>
   <w:style w:type="character" w:default="1" w:styleId="Fuentedeprrafopredeter">
     <w:name w:val="Default Paragraph Font"/>
     <w:uiPriority w:val="1"/>
+    <w:semiHidden/>
     <w:unhideWhenUsed/>
   </w:style>
   <w:style w:type="table" w:default="1" w:styleId="Tablanormal">
@@ -1483,7 +2344,6 @@
     <w:basedOn w:val="Normal"/>
     <w:link w:val="HTMLconformatoprevioCar"/>
     <w:uiPriority w:val="99"/>
-    <w:semiHidden/>
     <w:unhideWhenUsed/>
     <w:rsid w:val="002B1B75"/>
     <w:pPr>
@@ -1519,13 +2379,24 @@
     <w:basedOn w:val="Fuentedeprrafopredeter"/>
     <w:link w:val="HTMLconformatoprevio"/>
     <w:uiPriority w:val="99"/>
-    <w:semiHidden/>
     <w:rsid w:val="002B1B75"/>
     <w:rPr>
       <w:rFonts w:ascii="Courier New" w:eastAsia="Times New Roman" w:hAnsi="Courier New" w:cs="Courier New"/>
       <w:sz w:val="20"/>
       <w:szCs w:val="20"/>
       <w:lang w:eastAsia="es-EC"/>
+    </w:rPr>
+  </w:style>
+  <w:style w:type="character" w:styleId="Mencinsinresolver">
+    <w:name w:val="Unresolved Mention"/>
+    <w:basedOn w:val="Fuentedeprrafopredeter"/>
+    <w:uiPriority w:val="99"/>
+    <w:semiHidden/>
+    <w:unhideWhenUsed/>
+    <w:rsid w:val="00E6379E"/>
+    <w:rPr>
+      <w:color w:val="605E5C"/>
+      <w:shd w:val="clear" w:color="auto" w:fill="E1DFDD"/>
     </w:rPr>
   </w:style>
 </w:styles>

</xml_diff>